<commit_message>
Add WP Mathe/Info to 4 Jahresplanung
</commit_message>
<xml_diff>
--- a/inst/report_tpl/plan_tpl.docx
+++ b/inst/report_tpl/plan_tpl.docx
@@ -14,7 +14,14 @@
         <w:rPr>
           <w:lang w:val="de-DE"/>
         </w:rPr>
-        <w:t>Planung zukünftiges Kursangebot ab</w:t>
+        <w:t xml:space="preserve">Planung </w:t>
+      </w:r>
+      <w:bookmarkStart w:id="0" w:name="_GoBack"/>
+      <w:r>
+        <w:rPr>
+          <w:lang w:val="de-DE"/>
+        </w:rPr>
+        <w:t>zukünftiges Kursangebot ab</w:t>
       </w:r>
       <w:r>
         <w:rPr>
@@ -22,14 +29,15 @@
         </w:rPr>
         <w:t xml:space="preserve"> </w:t>
       </w:r>
-      <w:bookmarkStart w:id="0" w:name="sem_label"/>
+      <w:bookmarkStart w:id="1" w:name="sem_label"/>
+      <w:bookmarkEnd w:id="0"/>
       <w:r>
         <w:rPr>
           <w:lang w:val="de-DE"/>
         </w:rPr>
         <w:t>{{sem_label}}</w:t>
       </w:r>
-      <w:bookmarkEnd w:id="0"/>
+      <w:bookmarkEnd w:id="1"/>
       <w:r>
         <w:rPr>
           <w:lang w:val="de-DE"/>
@@ -68,7 +76,7 @@
         </w:rPr>
         <w:t xml:space="preserve">Stand: </w:t>
       </w:r>
-      <w:bookmarkStart w:id="1" w:name="date_label"/>
+      <w:bookmarkStart w:id="2" w:name="date_label"/>
       <w:r>
         <w:rPr>
           <w:sz w:val="32"/>
@@ -77,7 +85,7 @@
         </w:rPr>
         <w:t>{{date_label}}</w:t>
       </w:r>
-      <w:bookmarkEnd w:id="1"/>
+      <w:bookmarkEnd w:id="2"/>
     </w:p>
     <w:p>
       <w:pPr>
@@ -202,17 +210,7 @@
           <w:szCs w:val="28"/>
           <w:lang w:val="de-DE"/>
         </w:rPr>
-        <w:t>ersetzt</w:t>
-      </w:r>
-      <w:bookmarkStart w:id="2" w:name="_GoBack"/>
-      <w:bookmarkEnd w:id="2"/>
-      <w:r>
-        <w:rPr>
-          <w:sz w:val="28"/>
-          <w:szCs w:val="28"/>
-          <w:lang w:val="de-DE"/>
-        </w:rPr>
-        <w:t>.</w:t>
+        <w:t>ersetzt.</w:t>
       </w:r>
     </w:p>
     <w:p>
@@ -2008,7 +2006,7 @@
 </file>
 
 <file path=customXml/itemProps1.xml><?xml version="1.0" encoding="utf-8"?>
-<ds:datastoreItem xmlns:ds="http://schemas.openxmlformats.org/officeDocument/2006/customXml" ds:itemID="{805DA5F7-CCF4-4EF0-8EDA-3196D732AABE}">
+<ds:datastoreItem xmlns:ds="http://schemas.openxmlformats.org/officeDocument/2006/customXml" ds:itemID="{07649FDB-7D5D-4070-BAA2-3D7D06D16AB3}">
   <ds:schemaRefs>
     <ds:schemaRef ds:uri="http://schemas.openxmlformats.org/officeDocument/2006/bibliography"/>
   </ds:schemaRefs>

</xml_diff>